<commit_message>
menambahkan catatan untuk week 3 foundation data
</commit_message>
<xml_diff>
--- a/1. Foundation Data, Data Everywhere/WEEK 3/CATATAN FOUNDATION DATA WEEK 3.docx
+++ b/1. Foundation Data, Data Everywhere/WEEK 3/CATATAN FOUNDATION DATA WEEK 3.docx
@@ -150,14 +150,7 @@
           <w:sz w:val="24"/>
           <w:szCs w:val="24"/>
         </w:rPr>
-        <w:t>Ini juga mksdnya</w:t>
-      </w:r>
-      <w:r>
-        <w:rPr>
-          <w:sz w:val="24"/>
-          <w:szCs w:val="24"/>
-        </w:rPr>
-        <w:t xml:space="preserve"> mn</w:t>
+        <w:t>Ini juga mksdnya mn</w:t>
       </w:r>
       <w:r>
         <w:rPr>
@@ -236,14 +229,7 @@
           <w:sz w:val="24"/>
           <w:szCs w:val="24"/>
         </w:rPr>
-        <w:t xml:space="preserve">Ini juga mksdnya </w:t>
-      </w:r>
-      <w:r>
-        <w:rPr>
-          <w:sz w:val="24"/>
-          <w:szCs w:val="24"/>
-        </w:rPr>
-        <w:t xml:space="preserve"> </w:t>
+        <w:t xml:space="preserve">Ini juga mksdnya  </w:t>
       </w:r>
       <w:r>
         <w:rPr>
@@ -864,6 +850,44 @@
         </w:rPr>
         <w:t>Analisis data harus di lakukan dengan cara objhektif dan tidak bias/memihak</w:t>
       </w:r>
+      <w:r>
+        <w:rPr>
+          <w:sz w:val="24"/>
+          <w:szCs w:val="24"/>
+        </w:rPr>
+        <w:t>.</w:t>
+      </w:r>
+    </w:p>
+    <w:p>
+      <w:pPr>
+        <w:pStyle w:val="ListParagraph"/>
+        <w:jc w:val="both"/>
+        <w:rPr>
+          <w:sz w:val="24"/>
+          <w:szCs w:val="24"/>
+        </w:rPr>
+      </w:pPr>
+      <w:r>
+        <w:rPr>
+          <w:sz w:val="24"/>
+          <w:szCs w:val="24"/>
+        </w:rPr>
+        <w:t>Pada tahap</w:t>
+      </w:r>
+      <w:r>
+        <w:rPr>
+          <w:sz w:val="24"/>
+          <w:szCs w:val="24"/>
+        </w:rPr>
+        <w:t xml:space="preserve"> ini</w:t>
+      </w:r>
+      <w:r>
+        <w:rPr>
+          <w:sz w:val="24"/>
+          <w:szCs w:val="24"/>
+        </w:rPr>
+        <w:t xml:space="preserve"> seorang analis data akan menggunakan spreadsheet atau bahasa kueri untuk mentransformasi data guna menarik kesimpulan</w:t>
+      </w:r>
     </w:p>
     <w:p>
       <w:pPr>
@@ -1027,6 +1051,7 @@
         <w:rPr>
           <w:b/>
           <w:bCs/>
+          <w:noProof/>
           <w:sz w:val="24"/>
           <w:szCs w:val="24"/>
         </w:rPr>

</xml_diff>